<commit_message>
Added final homework submission
</commit_message>
<xml_diff>
--- a/Excel Hmwk 1 Analysis.docx
+++ b/Excel Hmwk 1 Analysis.docx
@@ -89,78 +89,35 @@
         </w:rPr>
         <w:t xml:space="preserve"> (in our dataset)</w:t>
       </w:r>
+    </w:p>
+    <w:p>
+      <w:pPr>
+        <w:spacing w:before="100" w:beforeAutospacing="1" w:after="100" w:afterAutospacing="1" w:line="240" w:lineRule="auto"/>
+        <w:ind w:left="720"/>
+        <w:rPr>
+          <w:rFonts w:ascii="Times New Roman" w:eastAsia="Times New Roman" w:hAnsi="Times New Roman" w:cs="Times New Roman"/>
+          <w:sz w:val="24"/>
+          <w:szCs w:val="24"/>
+        </w:rPr>
+      </w:pPr>
+      <w:r>
+        <w:rPr>
+          <w:rFonts w:ascii="Times New Roman" w:eastAsia="Times New Roman" w:hAnsi="Times New Roman" w:cs="Times New Roman"/>
+          <w:sz w:val="24"/>
+          <w:szCs w:val="24"/>
+        </w:rPr>
+        <w:t>Music by far has the highest percentage of successful</w:t>
+      </w:r>
+      <w:r>
+        <w:rPr>
+          <w:rFonts w:ascii="Times New Roman" w:eastAsia="Times New Roman" w:hAnsi="Times New Roman" w:cs="Times New Roman"/>
+          <w:sz w:val="24"/>
+          <w:szCs w:val="24"/>
+        </w:rPr>
+        <w:t xml:space="preserve"> Kickstarter campaigns</w:t>
+      </w:r>
       <w:bookmarkStart w:id="0" w:name="_GoBack"/>
       <w:bookmarkEnd w:id="0"/>
-    </w:p>
-    <w:p>
-      <w:pPr>
-        <w:spacing w:before="100" w:beforeAutospacing="1" w:after="100" w:afterAutospacing="1" w:line="240" w:lineRule="auto"/>
-        <w:ind w:left="720"/>
-        <w:rPr>
-          <w:rFonts w:ascii="Times New Roman" w:eastAsia="Times New Roman" w:hAnsi="Times New Roman" w:cs="Times New Roman"/>
-          <w:sz w:val="24"/>
-          <w:szCs w:val="24"/>
-        </w:rPr>
-      </w:pPr>
-      <w:r>
-        <w:rPr>
-          <w:rFonts w:ascii="Times New Roman" w:eastAsia="Times New Roman" w:hAnsi="Times New Roman" w:cs="Times New Roman"/>
-          <w:sz w:val="24"/>
-          <w:szCs w:val="24"/>
-        </w:rPr>
-        <w:t>Music by far has the highest percentage of successful</w:t>
-      </w:r>
-      <w:r>
-        <w:rPr>
-          <w:rFonts w:ascii="Times New Roman" w:eastAsia="Times New Roman" w:hAnsi="Times New Roman" w:cs="Times New Roman"/>
-          <w:sz w:val="24"/>
-          <w:szCs w:val="24"/>
-        </w:rPr>
-        <w:t xml:space="preserve"> Kickstarter campaigns</w:t>
-      </w:r>
-    </w:p>
-    <w:p>
-      <w:pPr>
-        <w:spacing w:before="100" w:beforeAutospacing="1" w:after="100" w:afterAutospacing="1" w:line="240" w:lineRule="auto"/>
-        <w:ind w:left="720"/>
-        <w:rPr>
-          <w:rFonts w:ascii="Times New Roman" w:eastAsia="Times New Roman" w:hAnsi="Times New Roman" w:cs="Times New Roman"/>
-          <w:sz w:val="24"/>
-          <w:szCs w:val="24"/>
-        </w:rPr>
-      </w:pPr>
-      <w:r>
-        <w:rPr>
-          <w:rFonts w:ascii="Times New Roman" w:eastAsia="Times New Roman" w:hAnsi="Times New Roman" w:cs="Times New Roman"/>
-          <w:sz w:val="24"/>
-          <w:szCs w:val="24"/>
-        </w:rPr>
-        <w:t>The number of backers you have</w:t>
-      </w:r>
-      <w:r>
-        <w:rPr>
-          <w:rFonts w:ascii="Times New Roman" w:eastAsia="Times New Roman" w:hAnsi="Times New Roman" w:cs="Times New Roman"/>
-          <w:sz w:val="24"/>
-          <w:szCs w:val="24"/>
-        </w:rPr>
-        <w:t xml:space="preserve"> appears to be</w:t>
-      </w:r>
-      <w:r>
-        <w:rPr>
-          <w:rFonts w:ascii="Times New Roman" w:eastAsia="Times New Roman" w:hAnsi="Times New Roman" w:cs="Times New Roman"/>
-          <w:sz w:val="24"/>
-          <w:szCs w:val="24"/>
-        </w:rPr>
-        <w:t xml:space="preserve"> irrele</w:t>
-      </w:r>
-      <w:r>
-        <w:rPr>
-          <w:rFonts w:ascii="Times New Roman" w:eastAsia="Times New Roman" w:hAnsi="Times New Roman" w:cs="Times New Roman"/>
-          <w:sz w:val="24"/>
-          <w:szCs w:val="24"/>
-        </w:rPr>
-        <w:t>vant to your success</w:t>
-      </w:r>
     </w:p>
     <w:p>
       <w:pPr>
@@ -285,7 +242,25 @@
           <w:sz w:val="24"/>
           <w:szCs w:val="24"/>
         </w:rPr>
-        <w:t>53% chance of being successful, rather than the 1/3 based on the whole 300,000 dataset.</w:t>
+        <w:t xml:space="preserve">53% chance of being successful, rather than the 1/3 based on the whole 300,000 </w:t>
+      </w:r>
+      <w:proofErr w:type="gramStart"/>
+      <w:r>
+        <w:rPr>
+          <w:rFonts w:ascii="Times New Roman" w:eastAsia="Times New Roman" w:hAnsi="Times New Roman" w:cs="Times New Roman"/>
+          <w:sz w:val="24"/>
+          <w:szCs w:val="24"/>
+        </w:rPr>
+        <w:t>dataset</w:t>
+      </w:r>
+      <w:proofErr w:type="gramEnd"/>
+      <w:r>
+        <w:rPr>
+          <w:rFonts w:ascii="Times New Roman" w:eastAsia="Times New Roman" w:hAnsi="Times New Roman" w:cs="Times New Roman"/>
+          <w:sz w:val="24"/>
+          <w:szCs w:val="24"/>
+        </w:rPr>
+        <w:t>.</w:t>
       </w:r>
       <w:r>
         <w:rPr>

</xml_diff>